<commit_message>
//Add Entity class diagram part 1
</commit_message>
<xml_diff>
--- a/5730213026_Inventory_Sub-System.docx
+++ b/5730213026_Inventory_Sub-System.docx
@@ -682,6 +682,7 @@
       <w:r>
         <w:rPr>
           <w:rFonts w:ascii="TH SarabunPSK" w:hAnsi="TH SarabunPSK" w:cs="TH SarabunPSK"/>
+          <w:noProof/>
           <w:sz w:val="40"/>
           <w:szCs w:val="40"/>
         </w:rPr>
@@ -802,6 +803,7 @@
       <w:r>
         <w:rPr>
           <w:rFonts w:ascii="TH SarabunPSK" w:hAnsi="TH SarabunPSK" w:cs="TH SarabunPSK"/>
+          <w:noProof/>
           <w:sz w:val="40"/>
           <w:szCs w:val="40"/>
         </w:rPr>
@@ -922,6 +924,7 @@
       <w:r>
         <w:rPr>
           <w:rFonts w:ascii="TH SarabunPSK" w:hAnsi="TH SarabunPSK" w:cs="TH SarabunPSK"/>
+          <w:noProof/>
           <w:sz w:val="40"/>
           <w:szCs w:val="40"/>
         </w:rPr>
@@ -1042,6 +1045,7 @@
       <w:r>
         <w:rPr>
           <w:rFonts w:ascii="TH SarabunPSK" w:hAnsi="TH SarabunPSK" w:cs="TH SarabunPSK"/>
+          <w:noProof/>
           <w:sz w:val="40"/>
           <w:szCs w:val="40"/>
         </w:rPr>
@@ -1310,27 +1314,17 @@
                                 <w:szCs w:val="36"/>
                                 <w:u w:val="single"/>
                               </w:rPr>
-                              <w:t xml:space="preserve">Inventory </w:t>
+                              <w:t>Inventory Management</w:t>
                             </w:r>
                             <w:r>
                               <w:rPr>
-                                <w:rFonts w:ascii="TH SarabunPSK" w:hAnsi="TH SarabunPSK" w:cs="TH SarabunPSK"/>
+                                <w:rFonts w:asciiTheme="majorBidi" w:hAnsiTheme="majorBidi" w:cs="Angsana New"/>
                                 <w:b/>
                                 <w:bCs/>
                                 <w:sz w:val="36"/>
                                 <w:szCs w:val="36"/>
                                 <w:u w:val="single"/>
-                              </w:rPr>
-                              <w:t>Management</w:t>
-                            </w:r>
-                            <w:r>
-                              <w:rPr>
-                                <w:rFonts w:asciiTheme="majorBidi" w:hAnsiTheme="majorBidi" w:cstheme="majorBidi"/>
-                                <w:b/>
-                                <w:bCs/>
-                                <w:sz w:val="36"/>
-                                <w:szCs w:val="36"/>
-                                <w:u w:val="single"/>
+                                <w:cs/>
                               </w:rPr>
                               <w:t xml:space="preserve"> </w:t>
                             </w:r>
@@ -1343,7 +1337,30 @@
                                 <w:szCs w:val="36"/>
                                 <w:u w:val="single"/>
                               </w:rPr>
-                              <w:t>Sub-system</w:t>
+                              <w:t>Sub</w:t>
+                            </w:r>
+                            <w:r>
+                              <w:rPr>
+                                <w:rFonts w:ascii="TH SarabunPSK" w:hAnsi="TH SarabunPSK" w:cs="TH SarabunPSK"/>
+                                <w:b/>
+                                <w:bCs/>
+                                <w:sz w:val="36"/>
+                                <w:szCs w:val="36"/>
+                                <w:u w:val="single"/>
+                                <w:cs/>
+                              </w:rPr>
+                              <w:t>-</w:t>
+                            </w:r>
+                            <w:r>
+                              <w:rPr>
+                                <w:rFonts w:ascii="TH SarabunPSK" w:hAnsi="TH SarabunPSK" w:cs="TH SarabunPSK"/>
+                                <w:b/>
+                                <w:bCs/>
+                                <w:sz w:val="36"/>
+                                <w:szCs w:val="36"/>
+                                <w:u w:val="single"/>
+                              </w:rPr>
+                              <w:t>system</w:t>
                             </w:r>
                           </w:p>
                         </w:txbxContent>
@@ -1392,27 +1409,17 @@
                           <w:szCs w:val="36"/>
                           <w:u w:val="single"/>
                         </w:rPr>
-                        <w:t xml:space="preserve">Inventory </w:t>
+                        <w:t>Inventory Management</w:t>
                       </w:r>
                       <w:r>
                         <w:rPr>
-                          <w:rFonts w:ascii="TH SarabunPSK" w:hAnsi="TH SarabunPSK" w:cs="TH SarabunPSK"/>
+                          <w:rFonts w:asciiTheme="majorBidi" w:hAnsiTheme="majorBidi" w:cs="Angsana New"/>
                           <w:b/>
                           <w:bCs/>
                           <w:sz w:val="36"/>
                           <w:szCs w:val="36"/>
                           <w:u w:val="single"/>
-                        </w:rPr>
-                        <w:t>Management</w:t>
-                      </w:r>
-                      <w:r>
-                        <w:rPr>
-                          <w:rFonts w:asciiTheme="majorBidi" w:hAnsiTheme="majorBidi" w:cstheme="majorBidi"/>
-                          <w:b/>
-                          <w:bCs/>
-                          <w:sz w:val="36"/>
-                          <w:szCs w:val="36"/>
-                          <w:u w:val="single"/>
+                          <w:cs/>
                         </w:rPr>
                         <w:t xml:space="preserve"> </w:t>
                       </w:r>
@@ -1425,7 +1432,30 @@
                           <w:szCs w:val="36"/>
                           <w:u w:val="single"/>
                         </w:rPr>
-                        <w:t>Sub-system</w:t>
+                        <w:t>Sub</w:t>
+                      </w:r>
+                      <w:r>
+                        <w:rPr>
+                          <w:rFonts w:ascii="TH SarabunPSK" w:hAnsi="TH SarabunPSK" w:cs="TH SarabunPSK"/>
+                          <w:b/>
+                          <w:bCs/>
+                          <w:sz w:val="36"/>
+                          <w:szCs w:val="36"/>
+                          <w:u w:val="single"/>
+                          <w:cs/>
+                        </w:rPr>
+                        <w:t>-</w:t>
+                      </w:r>
+                      <w:r>
+                        <w:rPr>
+                          <w:rFonts w:ascii="TH SarabunPSK" w:hAnsi="TH SarabunPSK" w:cs="TH SarabunPSK"/>
+                          <w:b/>
+                          <w:bCs/>
+                          <w:sz w:val="36"/>
+                          <w:szCs w:val="36"/>
+                          <w:u w:val="single"/>
+                        </w:rPr>
+                        <w:t>system</w:t>
                       </w:r>
                     </w:p>
                   </w:txbxContent>
@@ -1457,8 +1487,6 @@
         </w:rPr>
         <w:t xml:space="preserve">: </w:t>
       </w:r>
-      <w:bookmarkStart w:id="0" w:name="_GoBack"/>
-      <w:bookmarkEnd w:id="0"/>
       <w:r>
         <w:rPr>
           <w:rFonts w:ascii="TH SarabunPSK" w:hAnsi="TH SarabunPSK" w:cs="TH SarabunPSK"/>
@@ -1467,17 +1495,7 @@
           <w:sz w:val="40"/>
           <w:szCs w:val="40"/>
         </w:rPr>
-        <w:t>Inventory</w:t>
-      </w:r>
-      <w:r>
-        <w:rPr>
-          <w:rFonts w:ascii="TH SarabunPSK" w:hAnsi="TH SarabunPSK" w:cs="TH SarabunPSK"/>
-          <w:b/>
-          <w:bCs/>
-          <w:sz w:val="40"/>
-          <w:szCs w:val="40"/>
-        </w:rPr>
-        <w:t xml:space="preserve"> Management Sub</w:t>
+        <w:t>Inventory Management Sub</w:t>
       </w:r>
       <w:r>
         <w:rPr>
@@ -1499,6 +1517,1800 @@
           <w:szCs w:val="40"/>
         </w:rPr>
         <w:t>System</w:t>
+      </w:r>
+    </w:p>
+    <w:p>
+      <w:pPr>
+        <w:rPr>
+          <w:rFonts w:ascii="TH SarabunPSK" w:hAnsi="TH SarabunPSK" w:cs="TH SarabunPSK"/>
+          <w:sz w:val="40"/>
+          <w:szCs w:val="40"/>
+        </w:rPr>
+      </w:pPr>
+    </w:p>
+    <w:p>
+      <w:pPr>
+        <w:rPr>
+          <w:rFonts w:ascii="TH SarabunPSK" w:hAnsi="TH SarabunPSK" w:cs="TH SarabunPSK"/>
+          <w:sz w:val="40"/>
+          <w:szCs w:val="40"/>
+        </w:rPr>
+      </w:pPr>
+    </w:p>
+    <w:p>
+      <w:pPr>
+        <w:rPr>
+          <w:rFonts w:ascii="TH SarabunPSK" w:hAnsi="TH SarabunPSK" w:cs="TH SarabunPSK"/>
+          <w:sz w:val="40"/>
+          <w:szCs w:val="40"/>
+        </w:rPr>
+      </w:pPr>
+    </w:p>
+    <w:p>
+      <w:pPr>
+        <w:rPr>
+          <w:rFonts w:ascii="TH SarabunPSK" w:hAnsi="TH SarabunPSK" w:cs="TH SarabunPSK"/>
+          <w:sz w:val="40"/>
+          <w:szCs w:val="40"/>
+        </w:rPr>
+      </w:pPr>
+    </w:p>
+    <w:p>
+      <w:pPr>
+        <w:rPr>
+          <w:rFonts w:ascii="TH SarabunPSK" w:hAnsi="TH SarabunPSK" w:cs="TH SarabunPSK"/>
+          <w:sz w:val="40"/>
+          <w:szCs w:val="40"/>
+        </w:rPr>
+      </w:pPr>
+    </w:p>
+    <w:p>
+      <w:pPr>
+        <w:rPr>
+          <w:rFonts w:ascii="TH SarabunPSK" w:hAnsi="TH SarabunPSK" w:cs="TH SarabunPSK"/>
+          <w:sz w:val="40"/>
+          <w:szCs w:val="40"/>
+        </w:rPr>
+      </w:pPr>
+    </w:p>
+    <w:p>
+      <w:pPr>
+        <w:rPr>
+          <w:rFonts w:ascii="TH SarabunPSK" w:hAnsi="TH SarabunPSK" w:cs="TH SarabunPSK"/>
+          <w:sz w:val="40"/>
+          <w:szCs w:val="40"/>
+        </w:rPr>
+      </w:pPr>
+    </w:p>
+    <w:p>
+      <w:pPr>
+        <w:rPr>
+          <w:rFonts w:ascii="TH SarabunPSK" w:hAnsi="TH SarabunPSK" w:cs="TH SarabunPSK"/>
+          <w:sz w:val="40"/>
+          <w:szCs w:val="40"/>
+        </w:rPr>
+      </w:pPr>
+    </w:p>
+    <w:p>
+      <w:pPr>
+        <w:rPr>
+          <w:rFonts w:ascii="TH SarabunPSK" w:hAnsi="TH SarabunPSK" w:cs="TH SarabunPSK"/>
+          <w:sz w:val="40"/>
+          <w:szCs w:val="40"/>
+        </w:rPr>
+      </w:pPr>
+    </w:p>
+    <w:p>
+      <w:pPr>
+        <w:rPr>
+          <w:rFonts w:ascii="TH SarabunPSK" w:hAnsi="TH SarabunPSK" w:cs="TH SarabunPSK"/>
+          <w:sz w:val="40"/>
+          <w:szCs w:val="40"/>
+        </w:rPr>
+      </w:pPr>
+    </w:p>
+    <w:p>
+      <w:pPr>
+        <w:rPr>
+          <w:rFonts w:ascii="TH SarabunPSK" w:hAnsi="TH SarabunPSK" w:cs="TH SarabunPSK"/>
+          <w:sz w:val="40"/>
+          <w:szCs w:val="40"/>
+        </w:rPr>
+      </w:pPr>
+    </w:p>
+    <w:p>
+      <w:pPr>
+        <w:rPr>
+          <w:rFonts w:ascii="TH SarabunPSK" w:hAnsi="TH SarabunPSK" w:cs="TH SarabunPSK"/>
+          <w:sz w:val="40"/>
+          <w:szCs w:val="40"/>
+        </w:rPr>
+      </w:pPr>
+    </w:p>
+    <w:p>
+      <w:pPr>
+        <w:rPr>
+          <w:rFonts w:ascii="TH SarabunPSK" w:hAnsi="TH SarabunPSK" w:cs="TH SarabunPSK"/>
+          <w:sz w:val="40"/>
+          <w:szCs w:val="40"/>
+        </w:rPr>
+      </w:pPr>
+    </w:p>
+    <w:p>
+      <w:pPr>
+        <w:rPr>
+          <w:rFonts w:ascii="TH SarabunPSK" w:hAnsi="TH SarabunPSK" w:cs="TH SarabunPSK"/>
+          <w:sz w:val="40"/>
+          <w:szCs w:val="40"/>
+        </w:rPr>
+      </w:pPr>
+    </w:p>
+    <w:p>
+      <w:pPr>
+        <w:rPr>
+          <w:rFonts w:ascii="TH SarabunPSK" w:hAnsi="TH SarabunPSK" w:cs="TH SarabunPSK"/>
+          <w:sz w:val="40"/>
+          <w:szCs w:val="40"/>
+        </w:rPr>
+      </w:pPr>
+    </w:p>
+    <w:p>
+      <w:pPr>
+        <w:rPr>
+          <w:rFonts w:ascii="TH SarabunPSK" w:hAnsi="TH SarabunPSK" w:cs="TH SarabunPSK"/>
+          <w:sz w:val="40"/>
+          <w:szCs w:val="40"/>
+        </w:rPr>
+      </w:pPr>
+    </w:p>
+    <w:p>
+      <w:pPr>
+        <w:rPr>
+          <w:rFonts w:ascii="TH SarabunPSK" w:hAnsi="TH SarabunPSK" w:cs="TH SarabunPSK"/>
+          <w:sz w:val="40"/>
+          <w:szCs w:val="40"/>
+        </w:rPr>
+      </w:pPr>
+    </w:p>
+    <w:p>
+      <w:pPr>
+        <w:rPr>
+          <w:rFonts w:ascii="TH SarabunPSK" w:hAnsi="TH SarabunPSK" w:cs="TH SarabunPSK"/>
+          <w:b/>
+          <w:bCs/>
+          <w:sz w:val="36"/>
+          <w:szCs w:val="44"/>
+          <w:u w:val="single"/>
+        </w:rPr>
+      </w:pPr>
+      <w:r>
+        <w:rPr>
+          <w:noProof/>
+        </w:rPr>
+        <w:lastRenderedPageBreak/>
+        <mc:AlternateContent>
+          <mc:Choice Requires="wpg">
+            <w:drawing>
+              <wp:anchor distT="0" distB="0" distL="114300" distR="114300" simplePos="0" relativeHeight="251678720" behindDoc="0" locked="0" layoutInCell="1" allowOverlap="1" wp14:anchorId="6F35E600" wp14:editId="01C585E4">
+                <wp:simplePos x="0" y="0"/>
+                <wp:positionH relativeFrom="column">
+                  <wp:posOffset>247135</wp:posOffset>
+                </wp:positionH>
+                <wp:positionV relativeFrom="paragraph">
+                  <wp:posOffset>420130</wp:posOffset>
+                </wp:positionV>
+                <wp:extent cx="6170295" cy="5804685"/>
+                <wp:effectExtent l="0" t="0" r="40005" b="24765"/>
+                <wp:wrapNone/>
+                <wp:docPr id="21" name="Group 21"/>
+                <wp:cNvGraphicFramePr/>
+                <a:graphic xmlns:a="http://schemas.openxmlformats.org/drawingml/2006/main">
+                  <a:graphicData uri="http://schemas.microsoft.com/office/word/2010/wordprocessingGroup">
+                    <wpg:wgp>
+                      <wpg:cNvGrpSpPr/>
+                      <wpg:grpSpPr>
+                        <a:xfrm>
+                          <a:off x="0" y="0"/>
+                          <a:ext cx="6170295" cy="5804685"/>
+                          <a:chOff x="247140" y="0"/>
+                          <a:chExt cx="6170478" cy="5805163"/>
+                        </a:xfrm>
+                      </wpg:grpSpPr>
+                      <wpg:grpSp>
+                        <wpg:cNvPr id="22" name="Group 22"/>
+                        <wpg:cNvGrpSpPr/>
+                        <wpg:grpSpPr>
+                          <a:xfrm>
+                            <a:off x="259109" y="0"/>
+                            <a:ext cx="1701209" cy="3062177"/>
+                            <a:chOff x="-1270650" y="0"/>
+                            <a:chExt cx="1332000" cy="2064774"/>
+                          </a:xfrm>
+                        </wpg:grpSpPr>
+                        <wps:wsp>
+                          <wps:cNvPr id="24" name="Rectangle 24"/>
+                          <wps:cNvSpPr/>
+                          <wps:spPr>
+                            <a:xfrm>
+                              <a:off x="-1270650" y="0"/>
+                              <a:ext cx="1329070" cy="287079"/>
+                            </a:xfrm>
+                            <a:prstGeom prst="rect">
+                              <a:avLst/>
+                            </a:prstGeom>
+                          </wps:spPr>
+                          <wps:style>
+                            <a:lnRef idx="2">
+                              <a:schemeClr val="dk1"/>
+                            </a:lnRef>
+                            <a:fillRef idx="1">
+                              <a:schemeClr val="lt1"/>
+                            </a:fillRef>
+                            <a:effectRef idx="0">
+                              <a:schemeClr val="dk1"/>
+                            </a:effectRef>
+                            <a:fontRef idx="minor">
+                              <a:schemeClr val="dk1"/>
+                            </a:fontRef>
+                          </wps:style>
+                          <wps:txbx>
+                            <w:txbxContent>
+                              <w:p>
+                                <w:pPr>
+                                  <w:jc w:val="center"/>
+                                  <w:rPr>
+                                    <w:rFonts w:ascii="TH SarabunPSK" w:hAnsi="TH SarabunPSK" w:cs="TH SarabunPSK"/>
+                                    <w:sz w:val="32"/>
+                                    <w:szCs w:val="32"/>
+                                  </w:rPr>
+                                </w:pPr>
+                                <w:r>
+                                  <w:rPr>
+                                    <w:rFonts w:ascii="TH SarabunPSK" w:hAnsi="TH SarabunPSK" w:cs="TH SarabunPSK"/>
+                                    <w:sz w:val="32"/>
+                                    <w:szCs w:val="32"/>
+                                  </w:rPr>
+                                  <w:t>Product</w:t>
+                                </w:r>
+                              </w:p>
+                            </w:txbxContent>
+                          </wps:txbx>
+                          <wps:bodyPr rot="0" spcFirstLastPara="0" vertOverflow="overflow" horzOverflow="overflow" vert="horz" wrap="square" lIns="91440" tIns="45720" rIns="91440" bIns="45720" numCol="1" spcCol="0" rtlCol="0" fromWordArt="0" anchor="ctr" anchorCtr="0" forceAA="0" compatLnSpc="1">
+                            <a:prstTxWarp prst="textNoShape">
+                              <a:avLst/>
+                            </a:prstTxWarp>
+                            <a:noAutofit/>
+                          </wps:bodyPr>
+                        </wps:wsp>
+                        <wps:wsp>
+                          <wps:cNvPr id="25" name="Rectangle 25"/>
+                          <wps:cNvSpPr/>
+                          <wps:spPr>
+                            <a:xfrm>
+                              <a:off x="-1270650" y="286383"/>
+                              <a:ext cx="1332000" cy="975112"/>
+                            </a:xfrm>
+                            <a:prstGeom prst="rect">
+                              <a:avLst/>
+                            </a:prstGeom>
+                          </wps:spPr>
+                          <wps:style>
+                            <a:lnRef idx="2">
+                              <a:schemeClr val="dk1"/>
+                            </a:lnRef>
+                            <a:fillRef idx="1">
+                              <a:schemeClr val="lt1"/>
+                            </a:fillRef>
+                            <a:effectRef idx="0">
+                              <a:schemeClr val="dk1"/>
+                            </a:effectRef>
+                            <a:fontRef idx="minor">
+                              <a:schemeClr val="dk1"/>
+                            </a:fontRef>
+                          </wps:style>
+                          <wps:txbx>
+                            <w:txbxContent>
+                              <w:p>
+                                <w:pPr>
+                                  <w:spacing w:after="0" w:line="240" w:lineRule="auto"/>
+                                  <w:rPr>
+                                    <w:rFonts w:ascii="TH SarabunPSK" w:hAnsi="TH SarabunPSK" w:cs="TH SarabunPSK"/>
+                                    <w:sz w:val="32"/>
+                                    <w:szCs w:val="32"/>
+                                  </w:rPr>
+                                </w:pPr>
+                                <w:proofErr w:type="spellStart"/>
+                                <w:r>
+                                  <w:rPr>
+                                    <w:rFonts w:ascii="TH SarabunPSK" w:hAnsi="TH SarabunPSK" w:cs="TH SarabunPSK"/>
+                                    <w:sz w:val="32"/>
+                                    <w:szCs w:val="32"/>
+                                  </w:rPr>
+                                  <w:t>ProductID,ProductName</w:t>
+                                </w:r>
+                                <w:proofErr w:type="spellEnd"/>
+                                <w:r>
+                                  <w:rPr>
+                                    <w:rFonts w:ascii="TH SarabunPSK" w:hAnsi="TH SarabunPSK" w:cs="TH SarabunPSK"/>
+                                    <w:sz w:val="32"/>
+                                    <w:szCs w:val="32"/>
+                                  </w:rPr>
+                                  <w:t>,</w:t>
+                                </w:r>
+                              </w:p>
+                              <w:p>
+                                <w:pPr>
+                                  <w:spacing w:after="0" w:line="240" w:lineRule="auto"/>
+                                  <w:rPr>
+                                    <w:rFonts w:ascii="TH SarabunPSK" w:hAnsi="TH SarabunPSK" w:cs="TH SarabunPSK"/>
+                                    <w:sz w:val="32"/>
+                                    <w:szCs w:val="32"/>
+                                  </w:rPr>
+                                </w:pPr>
+                                <w:proofErr w:type="spellStart"/>
+                                <w:r>
+                                  <w:rPr>
+                                    <w:rFonts w:ascii="TH SarabunPSK" w:hAnsi="TH SarabunPSK" w:cs="TH SarabunPSK"/>
+                                    <w:sz w:val="32"/>
+                                    <w:szCs w:val="32"/>
+                                  </w:rPr>
+                                  <w:t>Unit,Type,Status,CostsAvg,Price,NumTotal,Dealer</w:t>
+                                </w:r>
+                                <w:proofErr w:type="spellEnd"/>
+                                <w:r>
+                                  <w:rPr>
+                                    <w:rFonts w:ascii="TH SarabunPSK" w:hAnsi="TH SarabunPSK" w:cs="TH SarabunPSK"/>
+                                    <w:sz w:val="32"/>
+                                    <w:szCs w:val="32"/>
+                                  </w:rPr>
+                                  <w:t xml:space="preserve">, </w:t>
+                                </w:r>
+                                <w:proofErr w:type="spellStart"/>
+                                <w:r>
+                                  <w:rPr>
+                                    <w:rFonts w:ascii="TH SarabunPSK" w:hAnsi="TH SarabunPSK" w:cs="TH SarabunPSK"/>
+                                    <w:sz w:val="32"/>
+                                    <w:szCs w:val="32"/>
+                                  </w:rPr>
+                                  <w:t>SupplierName,DateExp,Dealer</w:t>
+                                </w:r>
+                                <w:proofErr w:type="spellEnd"/>
+                                <w:r>
+                                  <w:rPr>
+                                    <w:rFonts w:ascii="TH SarabunPSK" w:hAnsi="TH SarabunPSK" w:cs="TH SarabunPSK"/>
+                                    <w:sz w:val="32"/>
+                                    <w:szCs w:val="32"/>
+                                  </w:rPr>
+                                  <w:t xml:space="preserve"> </w:t>
+                                </w:r>
+                              </w:p>
+                              <w:p>
+                                <w:pPr>
+                                  <w:spacing w:after="0" w:line="240" w:lineRule="auto"/>
+                                  <w:rPr>
+                                    <w:rFonts w:ascii="TH SarabunPSK" w:hAnsi="TH SarabunPSK" w:cs="TH SarabunPSK"/>
+                                    <w:sz w:val="32"/>
+                                    <w:szCs w:val="32"/>
+                                  </w:rPr>
+                                </w:pPr>
+                              </w:p>
+                              <w:p>
+                                <w:pPr>
+                                  <w:spacing w:after="0" w:line="240" w:lineRule="auto"/>
+                                  <w:jc w:val="center"/>
+                                  <w:rPr>
+                                    <w:rFonts w:ascii="TH SarabunPSK" w:hAnsi="TH SarabunPSK" w:cs="TH SarabunPSK"/>
+                                    <w:sz w:val="32"/>
+                                    <w:szCs w:val="32"/>
+                                  </w:rPr>
+                                </w:pPr>
+                              </w:p>
+                            </w:txbxContent>
+                          </wps:txbx>
+                          <wps:bodyPr rot="0" spcFirstLastPara="0" vertOverflow="overflow" horzOverflow="overflow" vert="horz" wrap="square" lIns="91440" tIns="45720" rIns="91440" bIns="45720" numCol="1" spcCol="0" rtlCol="0" fromWordArt="0" anchor="ctr" anchorCtr="0" forceAA="0" compatLnSpc="1">
+                            <a:prstTxWarp prst="textNoShape">
+                              <a:avLst/>
+                            </a:prstTxWarp>
+                            <a:noAutofit/>
+                          </wps:bodyPr>
+                        </wps:wsp>
+                        <wps:wsp>
+                          <wps:cNvPr id="26" name="Rectangle 26"/>
+                          <wps:cNvSpPr/>
+                          <wps:spPr>
+                            <a:xfrm>
+                              <a:off x="-1270650" y="1261495"/>
+                              <a:ext cx="1332000" cy="803279"/>
+                            </a:xfrm>
+                            <a:prstGeom prst="rect">
+                              <a:avLst/>
+                            </a:prstGeom>
+                          </wps:spPr>
+                          <wps:style>
+                            <a:lnRef idx="2">
+                              <a:schemeClr val="dk1"/>
+                            </a:lnRef>
+                            <a:fillRef idx="1">
+                              <a:schemeClr val="lt1"/>
+                            </a:fillRef>
+                            <a:effectRef idx="0">
+                              <a:schemeClr val="dk1"/>
+                            </a:effectRef>
+                            <a:fontRef idx="minor">
+                              <a:schemeClr val="dk1"/>
+                            </a:fontRef>
+                          </wps:style>
+                          <wps:txbx>
+                            <w:txbxContent>
+                              <w:p>
+                                <w:pPr>
+                                  <w:spacing w:after="0"/>
+                                  <w:jc w:val="center"/>
+                                  <w:rPr>
+                                    <w:rFonts w:ascii="TH SarabunPSK" w:hAnsi="TH SarabunPSK" w:cs="TH SarabunPSK"/>
+                                    <w:sz w:val="32"/>
+                                    <w:szCs w:val="32"/>
+                                  </w:rPr>
+                                </w:pPr>
+                              </w:p>
+                            </w:txbxContent>
+                          </wps:txbx>
+                          <wps:bodyPr rot="0" spcFirstLastPara="0" vertOverflow="overflow" horzOverflow="overflow" vert="horz" wrap="square" lIns="91440" tIns="45720" rIns="91440" bIns="45720" numCol="1" spcCol="0" rtlCol="0" fromWordArt="0" anchor="ctr" anchorCtr="0" forceAA="0" compatLnSpc="1">
+                            <a:prstTxWarp prst="textNoShape">
+                              <a:avLst/>
+                            </a:prstTxWarp>
+                            <a:noAutofit/>
+                          </wps:bodyPr>
+                        </wps:wsp>
+                      </wpg:grpSp>
+                      <wpg:grpSp>
+                        <wpg:cNvPr id="27" name="Group 27"/>
+                        <wpg:cNvGrpSpPr/>
+                        <wpg:grpSpPr>
+                          <a:xfrm>
+                            <a:off x="247140" y="3381009"/>
+                            <a:ext cx="1721759" cy="2424154"/>
+                            <a:chOff x="218943" y="-584935"/>
+                            <a:chExt cx="1525317" cy="2424154"/>
+                          </a:xfrm>
+                        </wpg:grpSpPr>
+                        <wps:wsp>
+                          <wps:cNvPr id="28" name="Rectangle 28"/>
+                          <wps:cNvSpPr/>
+                          <wps:spPr>
+                            <a:xfrm>
+                              <a:off x="218943" y="-584935"/>
+                              <a:ext cx="1514387" cy="297712"/>
+                            </a:xfrm>
+                            <a:prstGeom prst="rect">
+                              <a:avLst/>
+                            </a:prstGeom>
+                          </wps:spPr>
+                          <wps:style>
+                            <a:lnRef idx="2">
+                              <a:schemeClr val="dk1"/>
+                            </a:lnRef>
+                            <a:fillRef idx="1">
+                              <a:schemeClr val="lt1"/>
+                            </a:fillRef>
+                            <a:effectRef idx="0">
+                              <a:schemeClr val="dk1"/>
+                            </a:effectRef>
+                            <a:fontRef idx="minor">
+                              <a:schemeClr val="dk1"/>
+                            </a:fontRef>
+                          </wps:style>
+                          <wps:txbx>
+                            <w:txbxContent>
+                              <w:p>
+                                <w:pPr>
+                                  <w:jc w:val="center"/>
+                                  <w:rPr>
+                                    <w:rFonts w:ascii="TH SarabunPSK" w:hAnsi="TH SarabunPSK" w:cs="TH SarabunPSK"/>
+                                    <w:sz w:val="32"/>
+                                    <w:szCs w:val="32"/>
+                                  </w:rPr>
+                                </w:pPr>
+                                <w:r>
+                                  <w:rPr>
+                                    <w:rFonts w:ascii="TH SarabunPSK" w:hAnsi="TH SarabunPSK" w:cs="TH SarabunPSK"/>
+                                    <w:sz w:val="32"/>
+                                    <w:szCs w:val="32"/>
+                                  </w:rPr>
+                                  <w:t>Inventory</w:t>
+                                </w:r>
+                              </w:p>
+                            </w:txbxContent>
+                          </wps:txbx>
+                          <wps:bodyPr rot="0" spcFirstLastPara="0" vertOverflow="overflow" horzOverflow="overflow" vert="horz" wrap="square" lIns="91440" tIns="45720" rIns="91440" bIns="45720" numCol="1" spcCol="0" rtlCol="0" fromWordArt="0" anchor="ctr" anchorCtr="0" forceAA="0" compatLnSpc="1">
+                            <a:prstTxWarp prst="textNoShape">
+                              <a:avLst/>
+                            </a:prstTxWarp>
+                            <a:noAutofit/>
+                          </wps:bodyPr>
+                        </wps:wsp>
+                        <wps:wsp>
+                          <wps:cNvPr id="29" name="Rectangle 29"/>
+                          <wps:cNvSpPr/>
+                          <wps:spPr>
+                            <a:xfrm>
+                              <a:off x="222240" y="-281769"/>
+                              <a:ext cx="1514278" cy="706564"/>
+                            </a:xfrm>
+                            <a:prstGeom prst="rect">
+                              <a:avLst/>
+                            </a:prstGeom>
+                          </wps:spPr>
+                          <wps:style>
+                            <a:lnRef idx="2">
+                              <a:schemeClr val="dk1"/>
+                            </a:lnRef>
+                            <a:fillRef idx="1">
+                              <a:schemeClr val="lt1"/>
+                            </a:fillRef>
+                            <a:effectRef idx="0">
+                              <a:schemeClr val="dk1"/>
+                            </a:effectRef>
+                            <a:fontRef idx="minor">
+                              <a:schemeClr val="dk1"/>
+                            </a:fontRef>
+                          </wps:style>
+                          <wps:txbx>
+                            <w:txbxContent>
+                              <w:p>
+                                <w:pPr>
+                                  <w:spacing w:after="0"/>
+                                  <w:jc w:val="center"/>
+                                  <w:rPr>
+                                    <w:rFonts w:ascii="TH SarabunPSK" w:hAnsi="TH SarabunPSK" w:cs="TH SarabunPSK"/>
+                                    <w:sz w:val="32"/>
+                                    <w:szCs w:val="32"/>
+                                  </w:rPr>
+                                </w:pPr>
+                                <w:proofErr w:type="spellStart"/>
+                                <w:r>
+                                  <w:rPr>
+                                    <w:rFonts w:ascii="TH SarabunPSK" w:hAnsi="TH SarabunPSK" w:cs="TH SarabunPSK"/>
+                                    <w:sz w:val="32"/>
+                                    <w:szCs w:val="32"/>
+                                  </w:rPr>
+                                  <w:t>InvID</w:t>
+                                </w:r>
+                                <w:proofErr w:type="spellEnd"/>
+                                <w:r>
+                                  <w:rPr>
+                                    <w:rFonts w:ascii="TH SarabunPSK" w:hAnsi="TH SarabunPSK" w:cs="TH SarabunPSK"/>
+                                    <w:sz w:val="32"/>
+                                    <w:szCs w:val="32"/>
+                                  </w:rPr>
+                                  <w:t xml:space="preserve">, </w:t>
+                                </w:r>
+                                <w:proofErr w:type="spellStart"/>
+                                <w:r>
+                                  <w:rPr>
+                                    <w:rFonts w:ascii="TH SarabunPSK" w:hAnsi="TH SarabunPSK" w:cs="TH SarabunPSK"/>
+                                    <w:sz w:val="32"/>
+                                    <w:szCs w:val="32"/>
+                                  </w:rPr>
+                                  <w:t>InvDate</w:t>
+                                </w:r>
+                                <w:proofErr w:type="spellEnd"/>
+                              </w:p>
+                            </w:txbxContent>
+                          </wps:txbx>
+                          <wps:bodyPr rot="0" spcFirstLastPara="0" vertOverflow="overflow" horzOverflow="overflow" vert="horz" wrap="square" lIns="91440" tIns="45720" rIns="91440" bIns="45720" numCol="1" spcCol="0" rtlCol="0" fromWordArt="0" anchor="ctr" anchorCtr="0" forceAA="0" compatLnSpc="1">
+                            <a:prstTxWarp prst="textNoShape">
+                              <a:avLst/>
+                            </a:prstTxWarp>
+                            <a:noAutofit/>
+                          </wps:bodyPr>
+                        </wps:wsp>
+                        <wps:wsp>
+                          <wps:cNvPr id="30" name="Rectangle 30"/>
+                          <wps:cNvSpPr/>
+                          <wps:spPr>
+                            <a:xfrm>
+                              <a:off x="226238" y="424720"/>
+                              <a:ext cx="1518022" cy="1414499"/>
+                            </a:xfrm>
+                            <a:prstGeom prst="rect">
+                              <a:avLst/>
+                            </a:prstGeom>
+                          </wps:spPr>
+                          <wps:style>
+                            <a:lnRef idx="2">
+                              <a:schemeClr val="dk1"/>
+                            </a:lnRef>
+                            <a:fillRef idx="1">
+                              <a:schemeClr val="lt1"/>
+                            </a:fillRef>
+                            <a:effectRef idx="0">
+                              <a:schemeClr val="dk1"/>
+                            </a:effectRef>
+                            <a:fontRef idx="minor">
+                              <a:schemeClr val="dk1"/>
+                            </a:fontRef>
+                          </wps:style>
+                          <wps:txbx>
+                            <w:txbxContent>
+                              <w:p>
+                                <w:pPr>
+                                  <w:spacing w:after="0"/>
+                                  <w:rPr>
+                                    <w:rFonts w:ascii="TH SarabunPSK" w:hAnsi="TH SarabunPSK" w:cs="TH SarabunPSK"/>
+                                    <w:sz w:val="32"/>
+                                    <w:szCs w:val="32"/>
+                                  </w:rPr>
+                                </w:pPr>
+                              </w:p>
+                            </w:txbxContent>
+                          </wps:txbx>
+                          <wps:bodyPr rot="0" spcFirstLastPara="0" vertOverflow="overflow" horzOverflow="overflow" vert="horz" wrap="square" lIns="91440" tIns="45720" rIns="91440" bIns="45720" numCol="1" spcCol="0" rtlCol="0" fromWordArt="0" anchor="ctr" anchorCtr="0" forceAA="0" compatLnSpc="1">
+                            <a:prstTxWarp prst="textNoShape">
+                              <a:avLst/>
+                            </a:prstTxWarp>
+                            <a:noAutofit/>
+                          </wps:bodyPr>
+                        </wps:wsp>
+                      </wpg:grpSp>
+                      <wpg:grpSp>
+                        <wpg:cNvPr id="31" name="Group 31"/>
+                        <wpg:cNvGrpSpPr/>
+                        <wpg:grpSpPr>
+                          <a:xfrm>
+                            <a:off x="2547313" y="2738405"/>
+                            <a:ext cx="1411445" cy="1925033"/>
+                            <a:chOff x="-1556855" y="-1228129"/>
+                            <a:chExt cx="1411445" cy="1925958"/>
+                          </a:xfrm>
+                        </wpg:grpSpPr>
+                        <wps:wsp>
+                          <wps:cNvPr id="32" name="Rectangle 32"/>
+                          <wps:cNvSpPr/>
+                          <wps:spPr>
+                            <a:xfrm>
+                              <a:off x="-1548760" y="-1228129"/>
+                              <a:ext cx="1403350" cy="297180"/>
+                            </a:xfrm>
+                            <a:prstGeom prst="rect">
+                              <a:avLst/>
+                            </a:prstGeom>
+                          </wps:spPr>
+                          <wps:style>
+                            <a:lnRef idx="2">
+                              <a:schemeClr val="dk1"/>
+                            </a:lnRef>
+                            <a:fillRef idx="1">
+                              <a:schemeClr val="lt1"/>
+                            </a:fillRef>
+                            <a:effectRef idx="0">
+                              <a:schemeClr val="dk1"/>
+                            </a:effectRef>
+                            <a:fontRef idx="minor">
+                              <a:schemeClr val="dk1"/>
+                            </a:fontRef>
+                          </wps:style>
+                          <wps:txbx>
+                            <w:txbxContent>
+                              <w:p>
+                                <w:pPr>
+                                  <w:jc w:val="center"/>
+                                  <w:rPr>
+                                    <w:rFonts w:ascii="TH SarabunPSK" w:hAnsi="TH SarabunPSK" w:cs="TH SarabunPSK"/>
+                                    <w:sz w:val="32"/>
+                                    <w:szCs w:val="32"/>
+                                  </w:rPr>
+                                </w:pPr>
+                                <w:r>
+                                  <w:rPr>
+                                    <w:rFonts w:ascii="TH SarabunPSK" w:hAnsi="TH SarabunPSK" w:cs="TH SarabunPSK"/>
+                                    <w:sz w:val="32"/>
+                                    <w:szCs w:val="32"/>
+                                  </w:rPr>
+                                  <w:t>Shelf</w:t>
+                                </w:r>
+                              </w:p>
+                            </w:txbxContent>
+                          </wps:txbx>
+                          <wps:bodyPr rot="0" spcFirstLastPara="0" vertOverflow="overflow" horzOverflow="overflow" vert="horz" wrap="square" lIns="91440" tIns="45720" rIns="91440" bIns="45720" numCol="1" spcCol="0" rtlCol="0" fromWordArt="0" anchor="ctr" anchorCtr="0" forceAA="0" compatLnSpc="1">
+                            <a:prstTxWarp prst="textNoShape">
+                              <a:avLst/>
+                            </a:prstTxWarp>
+                            <a:noAutofit/>
+                          </wps:bodyPr>
+                        </wps:wsp>
+                        <wps:wsp>
+                          <wps:cNvPr id="33" name="Rectangle 33"/>
+                          <wps:cNvSpPr/>
+                          <wps:spPr>
+                            <a:xfrm>
+                              <a:off x="-1548972" y="-929155"/>
+                              <a:ext cx="1403350" cy="901207"/>
+                            </a:xfrm>
+                            <a:prstGeom prst="rect">
+                              <a:avLst/>
+                            </a:prstGeom>
+                          </wps:spPr>
+                          <wps:style>
+                            <a:lnRef idx="2">
+                              <a:schemeClr val="dk1"/>
+                            </a:lnRef>
+                            <a:fillRef idx="1">
+                              <a:schemeClr val="lt1"/>
+                            </a:fillRef>
+                            <a:effectRef idx="0">
+                              <a:schemeClr val="dk1"/>
+                            </a:effectRef>
+                            <a:fontRef idx="minor">
+                              <a:schemeClr val="dk1"/>
+                            </a:fontRef>
+                          </wps:style>
+                          <wps:txbx>
+                            <w:txbxContent>
+                              <w:p>
+                                <w:pPr>
+                                  <w:spacing w:after="0"/>
+                                  <w:rPr>
+                                    <w:rFonts w:ascii="TH SarabunPSK" w:hAnsi="TH SarabunPSK" w:cs="TH SarabunPSK"/>
+                                    <w:sz w:val="32"/>
+                                    <w:szCs w:val="32"/>
+                                  </w:rPr>
+                                </w:pPr>
+                                <w:proofErr w:type="spellStart"/>
+                                <w:r>
+                                  <w:rPr>
+                                    <w:rFonts w:ascii="TH SarabunPSK" w:hAnsi="TH SarabunPSK" w:cs="TH SarabunPSK"/>
+                                    <w:sz w:val="32"/>
+                                    <w:szCs w:val="32"/>
+                                  </w:rPr>
+                                  <w:t>ShelfID</w:t>
+                                </w:r>
+                                <w:proofErr w:type="spellEnd"/>
+                                <w:r>
+                                  <w:rPr>
+                                    <w:rFonts w:ascii="TH SarabunPSK" w:hAnsi="TH SarabunPSK" w:cs="TH SarabunPSK"/>
+                                    <w:sz w:val="32"/>
+                                    <w:szCs w:val="32"/>
+                                  </w:rPr>
+                                  <w:t xml:space="preserve"> </w:t>
+                                </w:r>
+                              </w:p>
+                              <w:p>
+                                <w:pPr>
+                                  <w:spacing w:after="0"/>
+                                  <w:rPr>
+                                    <w:rFonts w:ascii="TH SarabunPSK" w:hAnsi="TH SarabunPSK" w:cs="TH SarabunPSK"/>
+                                    <w:sz w:val="32"/>
+                                    <w:szCs w:val="32"/>
+                                  </w:rPr>
+                                </w:pPr>
+                                <w:proofErr w:type="spellStart"/>
+                                <w:r>
+                                  <w:rPr>
+                                    <w:rFonts w:ascii="TH SarabunPSK" w:hAnsi="TH SarabunPSK" w:cs="TH SarabunPSK"/>
+                                    <w:sz w:val="32"/>
+                                    <w:szCs w:val="32"/>
+                                  </w:rPr>
+                                  <w:t>ShelfName</w:t>
+                                </w:r>
+                                <w:proofErr w:type="spellEnd"/>
+                              </w:p>
+                              <w:p>
+                                <w:pPr>
+                                  <w:spacing w:after="0"/>
+                                  <w:rPr>
+                                    <w:rFonts w:ascii="TH SarabunPSK" w:hAnsi="TH SarabunPSK" w:cs="TH SarabunPSK" w:hint="cs"/>
+                                    <w:sz w:val="32"/>
+                                    <w:szCs w:val="32"/>
+                                    <w:cs/>
+                                  </w:rPr>
+                                </w:pPr>
+                                <w:r>
+                                  <w:rPr>
+                                    <w:rFonts w:ascii="TH SarabunPSK" w:hAnsi="TH SarabunPSK" w:cs="TH SarabunPSK"/>
+                                    <w:sz w:val="32"/>
+                                    <w:szCs w:val="32"/>
+                                  </w:rPr>
+                                  <w:t>Type</w:t>
+                                </w:r>
+                              </w:p>
+                            </w:txbxContent>
+                          </wps:txbx>
+                          <wps:bodyPr rot="0" spcFirstLastPara="0" vertOverflow="overflow" horzOverflow="overflow" vert="horz" wrap="square" lIns="91440" tIns="45720" rIns="91440" bIns="45720" numCol="1" spcCol="0" rtlCol="0" fromWordArt="0" anchor="ctr" anchorCtr="0" forceAA="0" compatLnSpc="1">
+                            <a:prstTxWarp prst="textNoShape">
+                              <a:avLst/>
+                            </a:prstTxWarp>
+                            <a:noAutofit/>
+                          </wps:bodyPr>
+                        </wps:wsp>
+                        <wps:wsp>
+                          <wps:cNvPr id="34" name="Rectangle 34"/>
+                          <wps:cNvSpPr/>
+                          <wps:spPr>
+                            <a:xfrm>
+                              <a:off x="-1556855" y="-30567"/>
+                              <a:ext cx="1403350" cy="728396"/>
+                            </a:xfrm>
+                            <a:prstGeom prst="rect">
+                              <a:avLst/>
+                            </a:prstGeom>
+                          </wps:spPr>
+                          <wps:style>
+                            <a:lnRef idx="2">
+                              <a:schemeClr val="dk1"/>
+                            </a:lnRef>
+                            <a:fillRef idx="1">
+                              <a:schemeClr val="lt1"/>
+                            </a:fillRef>
+                            <a:effectRef idx="0">
+                              <a:schemeClr val="dk1"/>
+                            </a:effectRef>
+                            <a:fontRef idx="minor">
+                              <a:schemeClr val="dk1"/>
+                            </a:fontRef>
+                          </wps:style>
+                          <wps:txbx>
+                            <w:txbxContent>
+                              <w:p>
+                                <w:pPr>
+                                  <w:spacing w:after="0"/>
+                                  <w:jc w:val="center"/>
+                                </w:pPr>
+                              </w:p>
+                            </w:txbxContent>
+                          </wps:txbx>
+                          <wps:bodyPr rot="0" spcFirstLastPara="0" vertOverflow="overflow" horzOverflow="overflow" vert="horz" wrap="square" lIns="91440" tIns="45720" rIns="91440" bIns="45720" numCol="1" spcCol="0" rtlCol="0" fromWordArt="0" anchor="ctr" anchorCtr="0" forceAA="0" compatLnSpc="1">
+                            <a:prstTxWarp prst="textNoShape">
+                              <a:avLst/>
+                            </a:prstTxWarp>
+                            <a:noAutofit/>
+                          </wps:bodyPr>
+                        </wps:wsp>
+                      </wpg:grpSp>
+                      <wpg:grpSp>
+                        <wpg:cNvPr id="35" name="Group 35"/>
+                        <wpg:cNvGrpSpPr/>
+                        <wpg:grpSpPr>
+                          <a:xfrm>
+                            <a:off x="3067419" y="755393"/>
+                            <a:ext cx="3350199" cy="1892359"/>
+                            <a:chOff x="2323140" y="-2306784"/>
+                            <a:chExt cx="3350199" cy="1892359"/>
+                          </a:xfrm>
+                        </wpg:grpSpPr>
+                        <wps:wsp>
+                          <wps:cNvPr id="36" name="Straight Connector 36"/>
+                          <wps:cNvCnPr/>
+                          <wps:spPr>
+                            <a:xfrm flipV="1">
+                              <a:off x="2323140" y="-1116074"/>
+                              <a:ext cx="0" cy="372139"/>
+                            </a:xfrm>
+                            <a:prstGeom prst="line">
+                              <a:avLst/>
+                            </a:prstGeom>
+                          </wps:spPr>
+                          <wps:style>
+                            <a:lnRef idx="2">
+                              <a:schemeClr val="dk1"/>
+                            </a:lnRef>
+                            <a:fillRef idx="0">
+                              <a:schemeClr val="dk1"/>
+                            </a:fillRef>
+                            <a:effectRef idx="1">
+                              <a:schemeClr val="dk1"/>
+                            </a:effectRef>
+                            <a:fontRef idx="minor">
+                              <a:schemeClr val="tx1"/>
+                            </a:fontRef>
+                          </wps:style>
+                          <wps:bodyPr/>
+                        </wps:wsp>
+                        <wps:wsp>
+                          <wps:cNvPr id="37" name="Straight Connector 37"/>
+                          <wps:cNvCnPr/>
+                          <wps:spPr>
+                            <a:xfrm flipV="1">
+                              <a:off x="4386372" y="-786535"/>
+                              <a:ext cx="0" cy="372110"/>
+                            </a:xfrm>
+                            <a:prstGeom prst="line">
+                              <a:avLst/>
+                            </a:prstGeom>
+                          </wps:spPr>
+                          <wps:style>
+                            <a:lnRef idx="2">
+                              <a:schemeClr val="dk1"/>
+                            </a:lnRef>
+                            <a:fillRef idx="0">
+                              <a:schemeClr val="dk1"/>
+                            </a:fillRef>
+                            <a:effectRef idx="1">
+                              <a:schemeClr val="dk1"/>
+                            </a:effectRef>
+                            <a:fontRef idx="minor">
+                              <a:schemeClr val="tx1"/>
+                            </a:fontRef>
+                          </wps:style>
+                          <wps:bodyPr/>
+                        </wps:wsp>
+                        <wps:wsp>
+                          <wps:cNvPr id="38" name="Straight Connector 38"/>
+                          <wps:cNvCnPr/>
+                          <wps:spPr>
+                            <a:xfrm>
+                              <a:off x="3844331" y="-1925263"/>
+                              <a:ext cx="1829008" cy="718515"/>
+                            </a:xfrm>
+                            <a:prstGeom prst="line">
+                              <a:avLst/>
+                            </a:prstGeom>
+                          </wps:spPr>
+                          <wps:style>
+                            <a:lnRef idx="2">
+                              <a:schemeClr val="dk1"/>
+                            </a:lnRef>
+                            <a:fillRef idx="0">
+                              <a:schemeClr val="dk1"/>
+                            </a:fillRef>
+                            <a:effectRef idx="1">
+                              <a:schemeClr val="dk1"/>
+                            </a:effectRef>
+                            <a:fontRef idx="minor">
+                              <a:schemeClr val="tx1"/>
+                            </a:fontRef>
+                          </wps:style>
+                          <wps:bodyPr/>
+                        </wps:wsp>
+                        <wps:wsp>
+                          <wps:cNvPr id="39" name="Straight Connector 39"/>
+                          <wps:cNvCnPr/>
+                          <wps:spPr>
+                            <a:xfrm flipV="1">
+                              <a:off x="3307722" y="-2306784"/>
+                              <a:ext cx="0" cy="540000"/>
+                            </a:xfrm>
+                            <a:prstGeom prst="line">
+                              <a:avLst/>
+                            </a:prstGeom>
+                            <a:ln>
+                              <a:headEnd type="none" w="med" len="med"/>
+                              <a:tailEnd type="triangle" w="med" len="med"/>
+                            </a:ln>
+                          </wps:spPr>
+                          <wps:style>
+                            <a:lnRef idx="2">
+                              <a:schemeClr val="dk1"/>
+                            </a:lnRef>
+                            <a:fillRef idx="0">
+                              <a:schemeClr val="dk1"/>
+                            </a:fillRef>
+                            <a:effectRef idx="1">
+                              <a:schemeClr val="dk1"/>
+                            </a:effectRef>
+                            <a:fontRef idx="minor">
+                              <a:schemeClr val="tx1"/>
+                            </a:fontRef>
+                          </wps:style>
+                          <wps:bodyPr/>
+                        </wps:wsp>
+                      </wpg:grpSp>
+                    </wpg:wgp>
+                  </a:graphicData>
+                </a:graphic>
+                <wp14:sizeRelH relativeFrom="margin">
+                  <wp14:pctWidth>0</wp14:pctWidth>
+                </wp14:sizeRelH>
+                <wp14:sizeRelV relativeFrom="margin">
+                  <wp14:pctHeight>0</wp14:pctHeight>
+                </wp14:sizeRelV>
+              </wp:anchor>
+            </w:drawing>
+          </mc:Choice>
+          <mc:Fallback>
+            <w:pict>
+              <v:group w14:anchorId="6F35E600" id="Group 21" o:spid="_x0000_s1042" style="position:absolute;margin-left:19.45pt;margin-top:33.1pt;width:485.85pt;height:457.05pt;z-index:251678720;mso-width-relative:margin;mso-height-relative:margin" coordorigin="2471" coordsize="61704,58051" o:gfxdata="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">
+                <v:group id="Group 22" o:spid="_x0000_s1043" style="position:absolute;left:2591;width:17012;height:30621" coordorigin="-12706" coordsize="13320,20647" o:gfxdata="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">
+                  <v:rect id="Rectangle 24" o:spid="_x0000_s1044" style="position:absolute;left:-12706;width:13290;height:2870;visibility:visible;mso-wrap-style:square;v-text-anchor:middle" o:gfxdata="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" fillcolor="white [3201]" strokecolor="black [3200]" strokeweight="1pt">
+                    <v:textbox>
+                      <w:txbxContent>
+                        <w:p>
+                          <w:pPr>
+                            <w:jc w:val="center"/>
+                            <w:rPr>
+                              <w:rFonts w:ascii="TH SarabunPSK" w:hAnsi="TH SarabunPSK" w:cs="TH SarabunPSK"/>
+                              <w:sz w:val="32"/>
+                              <w:szCs w:val="32"/>
+                            </w:rPr>
+                          </w:pPr>
+                          <w:r>
+                            <w:rPr>
+                              <w:rFonts w:ascii="TH SarabunPSK" w:hAnsi="TH SarabunPSK" w:cs="TH SarabunPSK"/>
+                              <w:sz w:val="32"/>
+                              <w:szCs w:val="32"/>
+                            </w:rPr>
+                            <w:t>Product</w:t>
+                          </w:r>
+                        </w:p>
+                      </w:txbxContent>
+                    </v:textbox>
+                  </v:rect>
+                  <v:rect id="Rectangle 25" o:spid="_x0000_s1045" style="position:absolute;left:-12706;top:2863;width:13319;height:9751;visibility:visible;mso-wrap-style:square;v-text-anchor:middle" o:gfxdata="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" fillcolor="white [3201]" strokecolor="black [3200]" strokeweight="1pt">
+                    <v:textbox>
+                      <w:txbxContent>
+                        <w:p>
+                          <w:pPr>
+                            <w:spacing w:after="0" w:line="240" w:lineRule="auto"/>
+                            <w:rPr>
+                              <w:rFonts w:ascii="TH SarabunPSK" w:hAnsi="TH SarabunPSK" w:cs="TH SarabunPSK"/>
+                              <w:sz w:val="32"/>
+                              <w:szCs w:val="32"/>
+                            </w:rPr>
+                          </w:pPr>
+                          <w:proofErr w:type="spellStart"/>
+                          <w:r>
+                            <w:rPr>
+                              <w:rFonts w:ascii="TH SarabunPSK" w:hAnsi="TH SarabunPSK" w:cs="TH SarabunPSK"/>
+                              <w:sz w:val="32"/>
+                              <w:szCs w:val="32"/>
+                            </w:rPr>
+                            <w:t>ProductID,ProductName</w:t>
+                          </w:r>
+                          <w:proofErr w:type="spellEnd"/>
+                          <w:r>
+                            <w:rPr>
+                              <w:rFonts w:ascii="TH SarabunPSK" w:hAnsi="TH SarabunPSK" w:cs="TH SarabunPSK"/>
+                              <w:sz w:val="32"/>
+                              <w:szCs w:val="32"/>
+                            </w:rPr>
+                            <w:t>,</w:t>
+                          </w:r>
+                        </w:p>
+                        <w:p>
+                          <w:pPr>
+                            <w:spacing w:after="0" w:line="240" w:lineRule="auto"/>
+                            <w:rPr>
+                              <w:rFonts w:ascii="TH SarabunPSK" w:hAnsi="TH SarabunPSK" w:cs="TH SarabunPSK"/>
+                              <w:sz w:val="32"/>
+                              <w:szCs w:val="32"/>
+                            </w:rPr>
+                          </w:pPr>
+                          <w:proofErr w:type="spellStart"/>
+                          <w:r>
+                            <w:rPr>
+                              <w:rFonts w:ascii="TH SarabunPSK" w:hAnsi="TH SarabunPSK" w:cs="TH SarabunPSK"/>
+                              <w:sz w:val="32"/>
+                              <w:szCs w:val="32"/>
+                            </w:rPr>
+                            <w:t>Unit,Type,Status,CostsAvg,Price,NumTotal,Dealer</w:t>
+                          </w:r>
+                          <w:proofErr w:type="spellEnd"/>
+                          <w:r>
+                            <w:rPr>
+                              <w:rFonts w:ascii="TH SarabunPSK" w:hAnsi="TH SarabunPSK" w:cs="TH SarabunPSK"/>
+                              <w:sz w:val="32"/>
+                              <w:szCs w:val="32"/>
+                            </w:rPr>
+                            <w:t xml:space="preserve">, </w:t>
+                          </w:r>
+                          <w:proofErr w:type="spellStart"/>
+                          <w:r>
+                            <w:rPr>
+                              <w:rFonts w:ascii="TH SarabunPSK" w:hAnsi="TH SarabunPSK" w:cs="TH SarabunPSK"/>
+                              <w:sz w:val="32"/>
+                              <w:szCs w:val="32"/>
+                            </w:rPr>
+                            <w:t>SupplierName,DateExp,Dealer</w:t>
+                          </w:r>
+                          <w:proofErr w:type="spellEnd"/>
+                          <w:r>
+                            <w:rPr>
+                              <w:rFonts w:ascii="TH SarabunPSK" w:hAnsi="TH SarabunPSK" w:cs="TH SarabunPSK"/>
+                              <w:sz w:val="32"/>
+                              <w:szCs w:val="32"/>
+                            </w:rPr>
+                            <w:t xml:space="preserve"> </w:t>
+                          </w:r>
+                        </w:p>
+                        <w:p>
+                          <w:pPr>
+                            <w:spacing w:after="0" w:line="240" w:lineRule="auto"/>
+                            <w:rPr>
+                              <w:rFonts w:ascii="TH SarabunPSK" w:hAnsi="TH SarabunPSK" w:cs="TH SarabunPSK"/>
+                              <w:sz w:val="32"/>
+                              <w:szCs w:val="32"/>
+                            </w:rPr>
+                          </w:pPr>
+                        </w:p>
+                        <w:p>
+                          <w:pPr>
+                            <w:spacing w:after="0" w:line="240" w:lineRule="auto"/>
+                            <w:jc w:val="center"/>
+                            <w:rPr>
+                              <w:rFonts w:ascii="TH SarabunPSK" w:hAnsi="TH SarabunPSK" w:cs="TH SarabunPSK"/>
+                              <w:sz w:val="32"/>
+                              <w:szCs w:val="32"/>
+                            </w:rPr>
+                          </w:pPr>
+                        </w:p>
+                      </w:txbxContent>
+                    </v:textbox>
+                  </v:rect>
+                  <v:rect id="Rectangle 26" o:spid="_x0000_s1046" style="position:absolute;left:-12706;top:12614;width:13319;height:8033;visibility:visible;mso-wrap-style:square;v-text-anchor:middle" o:gfxdata="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" fillcolor="white [3201]" strokecolor="black [3200]" strokeweight="1pt">
+                    <v:textbox>
+                      <w:txbxContent>
+                        <w:p>
+                          <w:pPr>
+                            <w:spacing w:after="0"/>
+                            <w:jc w:val="center"/>
+                            <w:rPr>
+                              <w:rFonts w:ascii="TH SarabunPSK" w:hAnsi="TH SarabunPSK" w:cs="TH SarabunPSK"/>
+                              <w:sz w:val="32"/>
+                              <w:szCs w:val="32"/>
+                            </w:rPr>
+                          </w:pPr>
+                        </w:p>
+                      </w:txbxContent>
+                    </v:textbox>
+                  </v:rect>
+                </v:group>
+                <v:group id="Group 27" o:spid="_x0000_s1047" style="position:absolute;left:2471;top:33810;width:17217;height:24241" coordorigin="2189,-5849" coordsize="15253,24241" o:gfxdata="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">
+                  <v:rect id="Rectangle 28" o:spid="_x0000_s1048" style="position:absolute;left:2189;top:-5849;width:15144;height:2977;visibility:visible;mso-wrap-style:square;v-text-anchor:middle" o:gfxdata="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" fillcolor="white [3201]" strokecolor="black [3200]" strokeweight="1pt">
+                    <v:textbox>
+                      <w:txbxContent>
+                        <w:p>
+                          <w:pPr>
+                            <w:jc w:val="center"/>
+                            <w:rPr>
+                              <w:rFonts w:ascii="TH SarabunPSK" w:hAnsi="TH SarabunPSK" w:cs="TH SarabunPSK"/>
+                              <w:sz w:val="32"/>
+                              <w:szCs w:val="32"/>
+                            </w:rPr>
+                          </w:pPr>
+                          <w:r>
+                            <w:rPr>
+                              <w:rFonts w:ascii="TH SarabunPSK" w:hAnsi="TH SarabunPSK" w:cs="TH SarabunPSK"/>
+                              <w:sz w:val="32"/>
+                              <w:szCs w:val="32"/>
+                            </w:rPr>
+                            <w:t>Inventory</w:t>
+                          </w:r>
+                        </w:p>
+                      </w:txbxContent>
+                    </v:textbox>
+                  </v:rect>
+                  <v:rect id="Rectangle 29" o:spid="_x0000_s1049" style="position:absolute;left:2222;top:-2817;width:15143;height:7064;visibility:visible;mso-wrap-style:square;v-text-anchor:middle" o:gfxdata="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" fillcolor="white [3201]" strokecolor="black [3200]" strokeweight="1pt">
+                    <v:textbox>
+                      <w:txbxContent>
+                        <w:p>
+                          <w:pPr>
+                            <w:spacing w:after="0"/>
+                            <w:jc w:val="center"/>
+                            <w:rPr>
+                              <w:rFonts w:ascii="TH SarabunPSK" w:hAnsi="TH SarabunPSK" w:cs="TH SarabunPSK"/>
+                              <w:sz w:val="32"/>
+                              <w:szCs w:val="32"/>
+                            </w:rPr>
+                          </w:pPr>
+                          <w:proofErr w:type="spellStart"/>
+                          <w:r>
+                            <w:rPr>
+                              <w:rFonts w:ascii="TH SarabunPSK" w:hAnsi="TH SarabunPSK" w:cs="TH SarabunPSK"/>
+                              <w:sz w:val="32"/>
+                              <w:szCs w:val="32"/>
+                            </w:rPr>
+                            <w:t>InvID</w:t>
+                          </w:r>
+                          <w:proofErr w:type="spellEnd"/>
+                          <w:r>
+                            <w:rPr>
+                              <w:rFonts w:ascii="TH SarabunPSK" w:hAnsi="TH SarabunPSK" w:cs="TH SarabunPSK"/>
+                              <w:sz w:val="32"/>
+                              <w:szCs w:val="32"/>
+                            </w:rPr>
+                            <w:t xml:space="preserve">, </w:t>
+                          </w:r>
+                          <w:proofErr w:type="spellStart"/>
+                          <w:r>
+                            <w:rPr>
+                              <w:rFonts w:ascii="TH SarabunPSK" w:hAnsi="TH SarabunPSK" w:cs="TH SarabunPSK"/>
+                              <w:sz w:val="32"/>
+                              <w:szCs w:val="32"/>
+                            </w:rPr>
+                            <w:t>InvDate</w:t>
+                          </w:r>
+                          <w:proofErr w:type="spellEnd"/>
+                        </w:p>
+                      </w:txbxContent>
+                    </v:textbox>
+                  </v:rect>
+                  <v:rect id="Rectangle 30" o:spid="_x0000_s1050" style="position:absolute;left:2262;top:4247;width:15180;height:14145;visibility:visible;mso-wrap-style:square;v-text-anchor:middle" o:gfxdata="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" fillcolor="white [3201]" strokecolor="black [3200]" strokeweight="1pt">
+                    <v:textbox>
+                      <w:txbxContent>
+                        <w:p>
+                          <w:pPr>
+                            <w:spacing w:after="0"/>
+                            <w:rPr>
+                              <w:rFonts w:ascii="TH SarabunPSK" w:hAnsi="TH SarabunPSK" w:cs="TH SarabunPSK"/>
+                              <w:sz w:val="32"/>
+                              <w:szCs w:val="32"/>
+                            </w:rPr>
+                          </w:pPr>
+                        </w:p>
+                      </w:txbxContent>
+                    </v:textbox>
+                  </v:rect>
+                </v:group>
+                <v:group id="Group 31" o:spid="_x0000_s1051" style="position:absolute;left:25473;top:27384;width:14114;height:19250" coordorigin="-15568,-12281" coordsize="14114,19259" o:gfxdata="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">
+                  <v:rect id="Rectangle 32" o:spid="_x0000_s1052" style="position:absolute;left:-15487;top:-12281;width:14033;height:2972;visibility:visible;mso-wrap-style:square;v-text-anchor:middle" o:gfxdata="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" fillcolor="white [3201]" strokecolor="black [3200]" strokeweight="1pt">
+                    <v:textbox>
+                      <w:txbxContent>
+                        <w:p>
+                          <w:pPr>
+                            <w:jc w:val="center"/>
+                            <w:rPr>
+                              <w:rFonts w:ascii="TH SarabunPSK" w:hAnsi="TH SarabunPSK" w:cs="TH SarabunPSK"/>
+                              <w:sz w:val="32"/>
+                              <w:szCs w:val="32"/>
+                            </w:rPr>
+                          </w:pPr>
+                          <w:r>
+                            <w:rPr>
+                              <w:rFonts w:ascii="TH SarabunPSK" w:hAnsi="TH SarabunPSK" w:cs="TH SarabunPSK"/>
+                              <w:sz w:val="32"/>
+                              <w:szCs w:val="32"/>
+                            </w:rPr>
+                            <w:t>Shelf</w:t>
+                          </w:r>
+                        </w:p>
+                      </w:txbxContent>
+                    </v:textbox>
+                  </v:rect>
+                  <v:rect id="Rectangle 33" o:spid="_x0000_s1053" style="position:absolute;left:-15489;top:-9291;width:14033;height:9012;visibility:visible;mso-wrap-style:square;v-text-anchor:middle" o:gfxdata="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" fillcolor="white [3201]" strokecolor="black [3200]" strokeweight="1pt">
+                    <v:textbox>
+                      <w:txbxContent>
+                        <w:p>
+                          <w:pPr>
+                            <w:spacing w:after="0"/>
+                            <w:rPr>
+                              <w:rFonts w:ascii="TH SarabunPSK" w:hAnsi="TH SarabunPSK" w:cs="TH SarabunPSK"/>
+                              <w:sz w:val="32"/>
+                              <w:szCs w:val="32"/>
+                            </w:rPr>
+                          </w:pPr>
+                          <w:proofErr w:type="spellStart"/>
+                          <w:r>
+                            <w:rPr>
+                              <w:rFonts w:ascii="TH SarabunPSK" w:hAnsi="TH SarabunPSK" w:cs="TH SarabunPSK"/>
+                              <w:sz w:val="32"/>
+                              <w:szCs w:val="32"/>
+                            </w:rPr>
+                            <w:t>ShelfID</w:t>
+                          </w:r>
+                          <w:proofErr w:type="spellEnd"/>
+                          <w:r>
+                            <w:rPr>
+                              <w:rFonts w:ascii="TH SarabunPSK" w:hAnsi="TH SarabunPSK" w:cs="TH SarabunPSK"/>
+                              <w:sz w:val="32"/>
+                              <w:szCs w:val="32"/>
+                            </w:rPr>
+                            <w:t xml:space="preserve"> </w:t>
+                          </w:r>
+                        </w:p>
+                        <w:p>
+                          <w:pPr>
+                            <w:spacing w:after="0"/>
+                            <w:rPr>
+                              <w:rFonts w:ascii="TH SarabunPSK" w:hAnsi="TH SarabunPSK" w:cs="TH SarabunPSK"/>
+                              <w:sz w:val="32"/>
+                              <w:szCs w:val="32"/>
+                            </w:rPr>
+                          </w:pPr>
+                          <w:proofErr w:type="spellStart"/>
+                          <w:r>
+                            <w:rPr>
+                              <w:rFonts w:ascii="TH SarabunPSK" w:hAnsi="TH SarabunPSK" w:cs="TH SarabunPSK"/>
+                              <w:sz w:val="32"/>
+                              <w:szCs w:val="32"/>
+                            </w:rPr>
+                            <w:t>ShelfName</w:t>
+                          </w:r>
+                          <w:proofErr w:type="spellEnd"/>
+                        </w:p>
+                        <w:p>
+                          <w:pPr>
+                            <w:spacing w:after="0"/>
+                            <w:rPr>
+                              <w:rFonts w:ascii="TH SarabunPSK" w:hAnsi="TH SarabunPSK" w:cs="TH SarabunPSK" w:hint="cs"/>
+                              <w:sz w:val="32"/>
+                              <w:szCs w:val="32"/>
+                              <w:cs/>
+                            </w:rPr>
+                          </w:pPr>
+                          <w:r>
+                            <w:rPr>
+                              <w:rFonts w:ascii="TH SarabunPSK" w:hAnsi="TH SarabunPSK" w:cs="TH SarabunPSK"/>
+                              <w:sz w:val="32"/>
+                              <w:szCs w:val="32"/>
+                            </w:rPr>
+                            <w:t>Type</w:t>
+                          </w:r>
+                        </w:p>
+                      </w:txbxContent>
+                    </v:textbox>
+                  </v:rect>
+                  <v:rect id="Rectangle 34" o:spid="_x0000_s1054" style="position:absolute;left:-15568;top:-305;width:14033;height:7283;visibility:visible;mso-wrap-style:square;v-text-anchor:middle" o:gfxdata="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" fillcolor="white [3201]" strokecolor="black [3200]" strokeweight="1pt">
+                    <v:textbox>
+                      <w:txbxContent>
+                        <w:p>
+                          <w:pPr>
+                            <w:spacing w:after="0"/>
+                            <w:jc w:val="center"/>
+                          </w:pPr>
+                        </w:p>
+                      </w:txbxContent>
+                    </v:textbox>
+                  </v:rect>
+                </v:group>
+                <v:group id="Group 35" o:spid="_x0000_s1055" style="position:absolute;left:30674;top:7553;width:33502;height:18924" coordorigin="23231,-23067" coordsize="33501,18923" o:gfxdata="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">
+                  <v:line id="Straight Connector 36" o:spid="_x0000_s1056" style="position:absolute;flip:y;visibility:visible;mso-wrap-style:square" from="23231,-11160" to="23231,-7439" o:connectortype="straight" o:gfxdata="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" strokecolor="black [3200]" strokeweight="1pt">
+                    <v:stroke joinstyle="miter"/>
+                  </v:line>
+                  <v:line id="Straight Connector 37" o:spid="_x0000_s1057" style="position:absolute;flip:y;visibility:visible;mso-wrap-style:square" from="43863,-7865" to="43863,-4144" o:connectortype="straight" o:gfxdata="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" strokecolor="black [3200]" strokeweight="1pt">
+                    <v:stroke joinstyle="miter"/>
+                  </v:line>
+                  <v:line id="Straight Connector 38" o:spid="_x0000_s1058" style="position:absolute;visibility:visible;mso-wrap-style:square" from="38443,-19252" to="56733,-12067" o:connectortype="straight" o:gfxdata="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" strokecolor="black [3200]" strokeweight="1pt">
+                    <v:stroke joinstyle="miter"/>
+                  </v:line>
+                  <v:line id="Straight Connector 39" o:spid="_x0000_s1059" style="position:absolute;flip:y;visibility:visible;mso-wrap-style:square" from="33077,-23067" to="33077,-17667" o:connectortype="straight" o:gfxdata="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" strokecolor="black [3200]" strokeweight="1pt">
+                    <v:stroke endarrow="block" joinstyle="miter"/>
+                  </v:line>
+                </v:group>
+              </v:group>
+            </w:pict>
+          </mc:Fallback>
+        </mc:AlternateContent>
+      </w:r>
+      <w:r>
+        <w:rPr>
+          <w:rFonts w:ascii="TH SarabunPSK" w:hAnsi="TH SarabunPSK" w:cs="TH SarabunPSK"/>
+          <w:b/>
+          <w:bCs/>
+          <w:sz w:val="36"/>
+          <w:szCs w:val="44"/>
+          <w:u w:val="single"/>
+        </w:rPr>
+        <w:t>Entity Class Diagram</w:t>
+      </w:r>
+      <w:r>
+        <w:rPr>
+          <w:rFonts w:ascii="TH SarabunPSK" w:hAnsi="TH SarabunPSK" w:cs="TH SarabunPSK"/>
+          <w:b/>
+          <w:bCs/>
+          <w:sz w:val="36"/>
+          <w:szCs w:val="36"/>
+          <w:u w:val="single"/>
+          <w:cs/>
+        </w:rPr>
+        <w:t xml:space="preserve">: </w:t>
+      </w:r>
+      <w:r>
+        <w:rPr>
+          <w:rFonts w:ascii="TH SarabunPSK" w:hAnsi="TH SarabunPSK" w:cs="TH SarabunPSK"/>
+          <w:b/>
+          <w:bCs/>
+          <w:sz w:val="36"/>
+          <w:szCs w:val="44"/>
+          <w:u w:val="single"/>
+        </w:rPr>
+        <w:t>Inventory</w:t>
+      </w:r>
+      <w:r>
+        <w:rPr>
+          <w:rFonts w:ascii="TH SarabunPSK" w:hAnsi="TH SarabunPSK" w:cs="TH SarabunPSK"/>
+          <w:b/>
+          <w:bCs/>
+          <w:sz w:val="36"/>
+          <w:szCs w:val="44"/>
+          <w:u w:val="single"/>
+        </w:rPr>
+        <w:t xml:space="preserve"> Management</w:t>
+      </w:r>
+    </w:p>
+    <w:p>
+      <w:pPr>
+        <w:rPr>
+          <w:rFonts w:ascii="TH SarabunPSK" w:hAnsi="TH SarabunPSK" w:cs="TH SarabunPSK" w:hint="cs"/>
+          <w:sz w:val="40"/>
+          <w:szCs w:val="40"/>
+        </w:rPr>
+      </w:pPr>
+      <w:bookmarkStart w:id="0" w:name="_GoBack"/>
+      <w:bookmarkEnd w:id="0"/>
+      <w:r>
+        <w:rPr>
+          <w:noProof/>
+        </w:rPr>
+        <mc:AlternateContent>
+          <mc:Choice Requires="wps">
+            <w:drawing>
+              <wp:anchor distT="0" distB="0" distL="114300" distR="114300" simplePos="0" relativeHeight="251682816" behindDoc="0" locked="0" layoutInCell="1" allowOverlap="1" wp14:anchorId="1D0F08E0" wp14:editId="64D43025">
+                <wp:simplePos x="0" y="0"/>
+                <wp:positionH relativeFrom="margin">
+                  <wp:posOffset>2191368</wp:posOffset>
+                </wp:positionH>
+                <wp:positionV relativeFrom="paragraph">
+                  <wp:posOffset>440690</wp:posOffset>
+                </wp:positionV>
+                <wp:extent cx="1701159" cy="1445990"/>
+                <wp:effectExtent l="0" t="0" r="13970" b="20955"/>
+                <wp:wrapNone/>
+                <wp:docPr id="46" name="Rectangle 46"/>
+                <wp:cNvGraphicFramePr/>
+                <a:graphic xmlns:a="http://schemas.openxmlformats.org/drawingml/2006/main">
+                  <a:graphicData uri="http://schemas.microsoft.com/office/word/2010/wordprocessingShape">
+                    <wps:wsp>
+                      <wps:cNvSpPr/>
+                      <wps:spPr>
+                        <a:xfrm>
+                          <a:off x="0" y="0"/>
+                          <a:ext cx="1701159" cy="1445990"/>
+                        </a:xfrm>
+                        <a:prstGeom prst="rect">
+                          <a:avLst/>
+                        </a:prstGeom>
+                      </wps:spPr>
+                      <wps:style>
+                        <a:lnRef idx="2">
+                          <a:schemeClr val="dk1"/>
+                        </a:lnRef>
+                        <a:fillRef idx="1">
+                          <a:schemeClr val="lt1"/>
+                        </a:fillRef>
+                        <a:effectRef idx="0">
+                          <a:schemeClr val="dk1"/>
+                        </a:effectRef>
+                        <a:fontRef idx="minor">
+                          <a:schemeClr val="dk1"/>
+                        </a:fontRef>
+                      </wps:style>
+                      <wps:txbx>
+                        <w:txbxContent>
+                          <w:p>
+                            <w:pPr>
+                              <w:spacing w:after="0" w:line="240" w:lineRule="auto"/>
+                              <w:rPr>
+                                <w:rFonts w:ascii="TH SarabunPSK" w:hAnsi="TH SarabunPSK" w:cs="TH SarabunPSK"/>
+                                <w:sz w:val="32"/>
+                                <w:szCs w:val="32"/>
+                              </w:rPr>
+                            </w:pPr>
+                            <w:proofErr w:type="spellStart"/>
+                            <w:r>
+                              <w:rPr>
+                                <w:rFonts w:ascii="TH SarabunPSK" w:hAnsi="TH SarabunPSK" w:cs="TH SarabunPSK"/>
+                                <w:sz w:val="32"/>
+                                <w:szCs w:val="32"/>
+                              </w:rPr>
+                              <w:t>SupID</w:t>
+                            </w:r>
+                            <w:proofErr w:type="spellEnd"/>
+                          </w:p>
+                          <w:p>
+                            <w:pPr>
+                              <w:spacing w:after="0" w:line="240" w:lineRule="auto"/>
+                              <w:rPr>
+                                <w:rFonts w:ascii="TH SarabunPSK" w:hAnsi="TH SarabunPSK" w:cs="TH SarabunPSK"/>
+                                <w:sz w:val="32"/>
+                                <w:szCs w:val="32"/>
+                              </w:rPr>
+                            </w:pPr>
+                            <w:proofErr w:type="spellStart"/>
+                            <w:r>
+                              <w:rPr>
+                                <w:rFonts w:ascii="TH SarabunPSK" w:hAnsi="TH SarabunPSK" w:cs="TH SarabunPSK"/>
+                                <w:sz w:val="32"/>
+                                <w:szCs w:val="32"/>
+                              </w:rPr>
+                              <w:t>SupName</w:t>
+                            </w:r>
+                            <w:proofErr w:type="spellEnd"/>
+                          </w:p>
+                          <w:p>
+                            <w:pPr>
+                              <w:spacing w:after="0" w:line="240" w:lineRule="auto"/>
+                              <w:rPr>
+                                <w:rFonts w:ascii="TH SarabunPSK" w:hAnsi="TH SarabunPSK" w:cs="TH SarabunPSK"/>
+                                <w:sz w:val="32"/>
+                                <w:szCs w:val="32"/>
+                              </w:rPr>
+                            </w:pPr>
+                            <w:r>
+                              <w:rPr>
+                                <w:rFonts w:ascii="TH SarabunPSK" w:hAnsi="TH SarabunPSK" w:cs="TH SarabunPSK"/>
+                                <w:sz w:val="32"/>
+                                <w:szCs w:val="32"/>
+                              </w:rPr>
+                              <w:t>Tel</w:t>
+                            </w:r>
+                          </w:p>
+                          <w:p>
+                            <w:pPr>
+                              <w:spacing w:after="0" w:line="240" w:lineRule="auto"/>
+                              <w:rPr>
+                                <w:rFonts w:ascii="TH SarabunPSK" w:hAnsi="TH SarabunPSK" w:cs="TH SarabunPSK"/>
+                                <w:sz w:val="32"/>
+                                <w:szCs w:val="32"/>
+                              </w:rPr>
+                            </w:pPr>
+                            <w:r>
+                              <w:rPr>
+                                <w:rFonts w:ascii="TH SarabunPSK" w:hAnsi="TH SarabunPSK" w:cs="TH SarabunPSK"/>
+                                <w:sz w:val="32"/>
+                                <w:szCs w:val="32"/>
+                              </w:rPr>
+                              <w:t>Address</w:t>
+                            </w:r>
+                          </w:p>
+                          <w:p>
+                            <w:pPr>
+                              <w:spacing w:after="0" w:line="240" w:lineRule="auto"/>
+                              <w:rPr>
+                                <w:rFonts w:ascii="TH SarabunPSK" w:hAnsi="TH SarabunPSK" w:cs="TH SarabunPSK"/>
+                                <w:sz w:val="32"/>
+                                <w:szCs w:val="32"/>
+                              </w:rPr>
+                            </w:pPr>
+                          </w:p>
+                          <w:p>
+                            <w:pPr>
+                              <w:spacing w:after="0" w:line="240" w:lineRule="auto"/>
+                              <w:jc w:val="center"/>
+                              <w:rPr>
+                                <w:rFonts w:ascii="TH SarabunPSK" w:hAnsi="TH SarabunPSK" w:cs="TH SarabunPSK"/>
+                                <w:sz w:val="32"/>
+                                <w:szCs w:val="32"/>
+                              </w:rPr>
+                            </w:pPr>
+                          </w:p>
+                        </w:txbxContent>
+                      </wps:txbx>
+                      <wps:bodyPr rot="0" spcFirstLastPara="0" vertOverflow="overflow" horzOverflow="overflow" vert="horz" wrap="square" lIns="91440" tIns="45720" rIns="91440" bIns="45720" numCol="1" spcCol="0" rtlCol="0" fromWordArt="0" anchor="ctr" anchorCtr="0" forceAA="0" compatLnSpc="1">
+                        <a:prstTxWarp prst="textNoShape">
+                          <a:avLst/>
+                        </a:prstTxWarp>
+                        <a:noAutofit/>
+                      </wps:bodyPr>
+                    </wps:wsp>
+                  </a:graphicData>
+                </a:graphic>
+              </wp:anchor>
+            </w:drawing>
+          </mc:Choice>
+          <mc:Fallback>
+            <w:pict>
+              <v:rect w14:anchorId="1D0F08E0" id="Rectangle 46" o:spid="_x0000_s1060" style="position:absolute;margin-left:172.55pt;margin-top:34.7pt;width:133.95pt;height:113.85pt;z-index:251682816;visibility:visible;mso-wrap-style:square;mso-wrap-distance-left:9pt;mso-wrap-distance-top:0;mso-wrap-distance-right:9pt;mso-wrap-distance-bottom:0;mso-position-horizontal:absolute;mso-position-horizontal-relative:margin;mso-position-vertical:absolute;mso-position-vertical-relative:text;v-text-anchor:middle" o:gfxdata="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" fillcolor="white [3201]" strokecolor="black [3200]" strokeweight="1pt">
+                <v:textbox>
+                  <w:txbxContent>
+                    <w:p>
+                      <w:pPr>
+                        <w:spacing w:after="0" w:line="240" w:lineRule="auto"/>
+                        <w:rPr>
+                          <w:rFonts w:ascii="TH SarabunPSK" w:hAnsi="TH SarabunPSK" w:cs="TH SarabunPSK"/>
+                          <w:sz w:val="32"/>
+                          <w:szCs w:val="32"/>
+                        </w:rPr>
+                      </w:pPr>
+                      <w:proofErr w:type="spellStart"/>
+                      <w:r>
+                        <w:rPr>
+                          <w:rFonts w:ascii="TH SarabunPSK" w:hAnsi="TH SarabunPSK" w:cs="TH SarabunPSK"/>
+                          <w:sz w:val="32"/>
+                          <w:szCs w:val="32"/>
+                        </w:rPr>
+                        <w:t>SupID</w:t>
+                      </w:r>
+                      <w:proofErr w:type="spellEnd"/>
+                    </w:p>
+                    <w:p>
+                      <w:pPr>
+                        <w:spacing w:after="0" w:line="240" w:lineRule="auto"/>
+                        <w:rPr>
+                          <w:rFonts w:ascii="TH SarabunPSK" w:hAnsi="TH SarabunPSK" w:cs="TH SarabunPSK"/>
+                          <w:sz w:val="32"/>
+                          <w:szCs w:val="32"/>
+                        </w:rPr>
+                      </w:pPr>
+                      <w:proofErr w:type="spellStart"/>
+                      <w:r>
+                        <w:rPr>
+                          <w:rFonts w:ascii="TH SarabunPSK" w:hAnsi="TH SarabunPSK" w:cs="TH SarabunPSK"/>
+                          <w:sz w:val="32"/>
+                          <w:szCs w:val="32"/>
+                        </w:rPr>
+                        <w:t>SupName</w:t>
+                      </w:r>
+                      <w:proofErr w:type="spellEnd"/>
+                    </w:p>
+                    <w:p>
+                      <w:pPr>
+                        <w:spacing w:after="0" w:line="240" w:lineRule="auto"/>
+                        <w:rPr>
+                          <w:rFonts w:ascii="TH SarabunPSK" w:hAnsi="TH SarabunPSK" w:cs="TH SarabunPSK"/>
+                          <w:sz w:val="32"/>
+                          <w:szCs w:val="32"/>
+                        </w:rPr>
+                      </w:pPr>
+                      <w:r>
+                        <w:rPr>
+                          <w:rFonts w:ascii="TH SarabunPSK" w:hAnsi="TH SarabunPSK" w:cs="TH SarabunPSK"/>
+                          <w:sz w:val="32"/>
+                          <w:szCs w:val="32"/>
+                        </w:rPr>
+                        <w:t>Tel</w:t>
+                      </w:r>
+                    </w:p>
+                    <w:p>
+                      <w:pPr>
+                        <w:spacing w:after="0" w:line="240" w:lineRule="auto"/>
+                        <w:rPr>
+                          <w:rFonts w:ascii="TH SarabunPSK" w:hAnsi="TH SarabunPSK" w:cs="TH SarabunPSK"/>
+                          <w:sz w:val="32"/>
+                          <w:szCs w:val="32"/>
+                        </w:rPr>
+                      </w:pPr>
+                      <w:r>
+                        <w:rPr>
+                          <w:rFonts w:ascii="TH SarabunPSK" w:hAnsi="TH SarabunPSK" w:cs="TH SarabunPSK"/>
+                          <w:sz w:val="32"/>
+                          <w:szCs w:val="32"/>
+                        </w:rPr>
+                        <w:t>Address</w:t>
+                      </w:r>
+                    </w:p>
+                    <w:p>
+                      <w:pPr>
+                        <w:spacing w:after="0" w:line="240" w:lineRule="auto"/>
+                        <w:rPr>
+                          <w:rFonts w:ascii="TH SarabunPSK" w:hAnsi="TH SarabunPSK" w:cs="TH SarabunPSK"/>
+                          <w:sz w:val="32"/>
+                          <w:szCs w:val="32"/>
+                        </w:rPr>
+                      </w:pPr>
+                    </w:p>
+                    <w:p>
+                      <w:pPr>
+                        <w:spacing w:after="0" w:line="240" w:lineRule="auto"/>
+                        <w:jc w:val="center"/>
+                        <w:rPr>
+                          <w:rFonts w:ascii="TH SarabunPSK" w:hAnsi="TH SarabunPSK" w:cs="TH SarabunPSK"/>
+                          <w:sz w:val="32"/>
+                          <w:szCs w:val="32"/>
+                        </w:rPr>
+                      </w:pPr>
+                    </w:p>
+                  </w:txbxContent>
+                </v:textbox>
+                <w10:wrap anchorx="margin"/>
+              </v:rect>
+            </w:pict>
+          </mc:Fallback>
+        </mc:AlternateContent>
+      </w:r>
+      <w:r>
+        <w:rPr>
+          <w:noProof/>
+        </w:rPr>
+        <mc:AlternateContent>
+          <mc:Choice Requires="wps">
+            <w:drawing>
+              <wp:anchor distT="0" distB="0" distL="114300" distR="114300" simplePos="0" relativeHeight="251680768" behindDoc="0" locked="0" layoutInCell="1" allowOverlap="1" wp14:anchorId="50A40405" wp14:editId="3F3B161F">
+                <wp:simplePos x="0" y="0"/>
+                <wp:positionH relativeFrom="column">
+                  <wp:posOffset>2199296</wp:posOffset>
+                </wp:positionH>
+                <wp:positionV relativeFrom="paragraph">
+                  <wp:posOffset>10898</wp:posOffset>
+                </wp:positionV>
+                <wp:extent cx="1697417" cy="425708"/>
+                <wp:effectExtent l="0" t="0" r="0" b="0"/>
+                <wp:wrapNone/>
+                <wp:docPr id="45" name="Rectangle 45"/>
+                <wp:cNvGraphicFramePr/>
+                <a:graphic xmlns:a="http://schemas.openxmlformats.org/drawingml/2006/main">
+                  <a:graphicData uri="http://schemas.microsoft.com/office/word/2010/wordprocessingShape">
+                    <wps:wsp>
+                      <wps:cNvSpPr/>
+                      <wps:spPr>
+                        <a:xfrm>
+                          <a:off x="0" y="0"/>
+                          <a:ext cx="1697417" cy="425708"/>
+                        </a:xfrm>
+                        <a:prstGeom prst="rect">
+                          <a:avLst/>
+                        </a:prstGeom>
+                      </wps:spPr>
+                      <wps:style>
+                        <a:lnRef idx="2">
+                          <a:schemeClr val="dk1"/>
+                        </a:lnRef>
+                        <a:fillRef idx="1">
+                          <a:schemeClr val="lt1"/>
+                        </a:fillRef>
+                        <a:effectRef idx="0">
+                          <a:schemeClr val="dk1"/>
+                        </a:effectRef>
+                        <a:fontRef idx="minor">
+                          <a:schemeClr val="dk1"/>
+                        </a:fontRef>
+                      </wps:style>
+                      <wps:txbx>
+                        <w:txbxContent>
+                          <w:p>
+                            <w:pPr>
+                              <w:jc w:val="center"/>
+                              <w:rPr>
+                                <w:rFonts w:ascii="TH SarabunPSK" w:hAnsi="TH SarabunPSK" w:cs="TH SarabunPSK"/>
+                                <w:sz w:val="32"/>
+                                <w:szCs w:val="32"/>
+                              </w:rPr>
+                            </w:pPr>
+                            <w:proofErr w:type="spellStart"/>
+                            <w:r>
+                              <w:rPr>
+                                <w:rFonts w:ascii="TH SarabunPSK" w:hAnsi="TH SarabunPSK" w:cs="TH SarabunPSK"/>
+                                <w:sz w:val="32"/>
+                                <w:szCs w:val="32"/>
+                              </w:rPr>
+                              <w:t>Supplyer</w:t>
+                            </w:r>
+                            <w:proofErr w:type="spellEnd"/>
+                          </w:p>
+                        </w:txbxContent>
+                      </wps:txbx>
+                      <wps:bodyPr rot="0" spcFirstLastPara="0" vertOverflow="overflow" horzOverflow="overflow" vert="horz" wrap="square" lIns="91440" tIns="45720" rIns="91440" bIns="45720" numCol="1" spcCol="0" rtlCol="0" fromWordArt="0" anchor="ctr" anchorCtr="0" forceAA="0" compatLnSpc="1">
+                        <a:prstTxWarp prst="textNoShape">
+                          <a:avLst/>
+                        </a:prstTxWarp>
+                        <a:noAutofit/>
+                      </wps:bodyPr>
+                    </wps:wsp>
+                  </a:graphicData>
+                </a:graphic>
+              </wp:anchor>
+            </w:drawing>
+          </mc:Choice>
+          <mc:Fallback>
+            <w:pict>
+              <v:rect w14:anchorId="50A40405" id="Rectangle 45" o:spid="_x0000_s1061" style="position:absolute;margin-left:173.15pt;margin-top:.85pt;width:133.65pt;height:33.5pt;z-index:251680768;visibility:visible;mso-wrap-style:square;mso-wrap-distance-left:9pt;mso-wrap-distance-top:0;mso-wrap-distance-right:9pt;mso-wrap-distance-bottom:0;mso-position-horizontal:absolute;mso-position-horizontal-relative:text;mso-position-vertical:absolute;mso-position-vertical-relative:text;v-text-anchor:middle" o:gfxdata="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" fillcolor="white [3201]" strokecolor="black [3200]" strokeweight="1pt">
+                <v:textbox>
+                  <w:txbxContent>
+                    <w:p>
+                      <w:pPr>
+                        <w:jc w:val="center"/>
+                        <w:rPr>
+                          <w:rFonts w:ascii="TH SarabunPSK" w:hAnsi="TH SarabunPSK" w:cs="TH SarabunPSK"/>
+                          <w:sz w:val="32"/>
+                          <w:szCs w:val="32"/>
+                        </w:rPr>
+                      </w:pPr>
+                      <w:proofErr w:type="spellStart"/>
+                      <w:r>
+                        <w:rPr>
+                          <w:rFonts w:ascii="TH SarabunPSK" w:hAnsi="TH SarabunPSK" w:cs="TH SarabunPSK"/>
+                          <w:sz w:val="32"/>
+                          <w:szCs w:val="32"/>
+                        </w:rPr>
+                        <w:t>Supplyer</w:t>
+                      </w:r>
+                      <w:proofErr w:type="spellEnd"/>
+                    </w:p>
+                  </w:txbxContent>
+                </v:textbox>
+              </v:rect>
+            </w:pict>
+          </mc:Fallback>
+        </mc:AlternateContent>
       </w:r>
     </w:p>
     <w:sectPr>

</xml_diff>